<commit_message>
Updated camera and movement
</commit_message>
<xml_diff>
--- a/Fishing Game.docx
+++ b/Fishing Game.docx
@@ -408,7 +408,24 @@
           <w:sz w:val="24"/>
           <w:szCs w:val="24"/>
         </w:rPr>
-        <w:t>. Luck determines how often player encounters certain fish. Chests may be caught at a low rate to receive currency or gear. Player can sell fish obtained to merchants in town in exchange for currency.</w:t>
+        <w:t xml:space="preserve">. </w:t>
+      </w:r>
+      <w:r>
+        <w:rPr>
+          <w:rFonts w:ascii="Proxima Nova Lt" w:hAnsi="Proxima Nova Lt"/>
+          <w:sz w:val="24"/>
+          <w:szCs w:val="24"/>
+          <w:highlight w:val="yellow"/>
+        </w:rPr>
+        <w:t>Luck determines how often player encounters certain fish.</w:t>
+      </w:r>
+      <w:r>
+        <w:rPr>
+          <w:rFonts w:ascii="Proxima Nova Lt" w:hAnsi="Proxima Nova Lt"/>
+          <w:sz w:val="24"/>
+          <w:szCs w:val="24"/>
+        </w:rPr>
+        <w:t xml:space="preserve"> Chests may be caught at a low rate to receive currency or gear. Player can sell fish obtained to merchants in town in exchange for currency.</w:t>
       </w:r>
       <w:r>
         <w:rPr>
@@ -417,6 +434,43 @@
           <w:szCs w:val="24"/>
         </w:rPr>
         <w:t xml:space="preserve"> First fishing method to be implemented will be rod fishing. Other possible methods may include hand, net, lobster pot, harpoon, bomb?</w:t>
+      </w:r>
+      <w:r>
+        <w:rPr>
+          <w:rFonts w:ascii="Proxima Nova Lt" w:hAnsi="Proxima Nova Lt"/>
+          <w:sz w:val="24"/>
+          <w:szCs w:val="24"/>
+        </w:rPr>
+        <w:t xml:space="preserve"> </w:t>
+      </w:r>
+      <w:r>
+        <w:rPr>
+          <w:rFonts w:ascii="Proxima Nova Lt" w:hAnsi="Proxima Nova Lt"/>
+          <w:sz w:val="24"/>
+          <w:szCs w:val="24"/>
+          <w:highlight w:val="yellow"/>
+        </w:rPr>
+        <w:t xml:space="preserve">Fishing experience may increase hits </w:t>
+      </w:r>
+      <w:proofErr w:type="gramStart"/>
+      <w:r>
+        <w:rPr>
+          <w:rFonts w:ascii="Proxima Nova Lt" w:hAnsi="Proxima Nova Lt"/>
+          <w:sz w:val="24"/>
+          <w:szCs w:val="24"/>
+          <w:highlight w:val="yellow"/>
+        </w:rPr>
+        <w:t>on line</w:t>
+      </w:r>
+      <w:proofErr w:type="gramEnd"/>
+      <w:r>
+        <w:rPr>
+          <w:rFonts w:ascii="Proxima Nova Lt" w:hAnsi="Proxima Nova Lt"/>
+          <w:sz w:val="24"/>
+          <w:szCs w:val="24"/>
+          <w:highlight w:val="yellow"/>
+        </w:rPr>
+        <w:t>.</w:t>
       </w:r>
     </w:p>
     <w:p>
@@ -559,6 +613,42 @@
         </w:rPr>
         <w:t xml:space="preserve"> may take on monsters that reside in the caves on the island. Monsters can drop trophies or currency. Trophies can be placed in the town to flex. </w:t>
       </w:r>
+    </w:p>
+    <w:p>
+      <w:pPr>
+        <w:rPr>
+          <w:rFonts w:ascii="Proxima Nova Lt" w:hAnsi="Proxima Nova Lt"/>
+          <w:sz w:val="24"/>
+          <w:szCs w:val="24"/>
+        </w:rPr>
+      </w:pPr>
+    </w:p>
+    <w:p>
+      <w:pPr>
+        <w:rPr>
+          <w:rFonts w:ascii="Proxima Nova Lt" w:hAnsi="Proxima Nova Lt"/>
+          <w:sz w:val="24"/>
+          <w:szCs w:val="24"/>
+        </w:rPr>
+      </w:pPr>
+      <w:r>
+        <w:rPr>
+          <w:rFonts w:ascii="Proxima Nova Lt" w:hAnsi="Proxima Nova Lt"/>
+          <w:sz w:val="24"/>
+          <w:szCs w:val="24"/>
+        </w:rPr>
+        <w:t xml:space="preserve">Chef to cook fish for temporary </w:t>
+      </w:r>
+      <w:proofErr w:type="gramStart"/>
+      <w:r>
+        <w:rPr>
+          <w:rFonts w:ascii="Proxima Nova Lt" w:hAnsi="Proxima Nova Lt"/>
+          <w:sz w:val="24"/>
+          <w:szCs w:val="24"/>
+        </w:rPr>
+        <w:t>buffs?</w:t>
+      </w:r>
+      <w:proofErr w:type="gramEnd"/>
     </w:p>
     <w:p>
       <w:pPr>
@@ -711,6 +801,7 @@
     <w:lsdException w:name="HTML Sample" w:semiHidden="1" w:unhideWhenUsed="1"/>
     <w:lsdException w:name="HTML Typewriter" w:semiHidden="1" w:unhideWhenUsed="1"/>
     <w:lsdException w:name="HTML Variable" w:semiHidden="1" w:unhideWhenUsed="1"/>
+    <w:lsdException w:name="Normal Table" w:semiHidden="1" w:unhideWhenUsed="1"/>
     <w:lsdException w:name="annotation subject" w:semiHidden="1" w:unhideWhenUsed="1"/>
     <w:lsdException w:name="No List" w:semiHidden="1" w:unhideWhenUsed="1"/>
     <w:lsdException w:name="Outline List 1" w:semiHidden="1" w:unhideWhenUsed="1"/>
@@ -757,8 +848,10 @@
     <w:lsdException w:name="Table Subtle 2" w:semiHidden="1" w:unhideWhenUsed="1"/>
     <w:lsdException w:name="Table Web 1" w:semiHidden="1" w:unhideWhenUsed="1"/>
     <w:lsdException w:name="Table Web 2" w:semiHidden="1" w:unhideWhenUsed="1"/>
+    <w:lsdException w:name="Table Web 3" w:semiHidden="1" w:unhideWhenUsed="1"/>
     <w:lsdException w:name="Balloon Text" w:semiHidden="1" w:unhideWhenUsed="1"/>
     <w:lsdException w:name="Table Grid" w:uiPriority="39"/>
+    <w:lsdException w:name="Table Theme" w:semiHidden="1" w:unhideWhenUsed="1"/>
     <w:lsdException w:name="Placeholder Text" w:semiHidden="1"/>
     <w:lsdException w:name="No Spacing" w:uiPriority="1" w:qFormat="1"/>
     <w:lsdException w:name="Light Shading" w:uiPriority="60"/>

</xml_diff>